<commit_message>
Se agrego el link al video de YouTube, se creo el PDF, se modifico el readme y se termino el Power Point
</commit_message>
<xml_diff>
--- a/Trabajo Integrador.docx
+++ b/Trabajo Integrador.docx
@@ -144,8 +144,8 @@
           <w:szCs w:val="48"/>
         </w:rPr>
       </w:pPr>
-      <w:bookmarkStart w:id="0" w:name="_Hlk199952080"/>
-      <w:bookmarkStart w:id="1" w:name="_Toc200307903"/>
+      <w:bookmarkStart w:id="0" w:name="_Toc200307903"/>
+      <w:bookmarkStart w:id="1" w:name="_Hlk199952080"/>
       <w:r>
         <w:rPr>
           <w:rFonts w:ascii="Arial" w:hAnsi="Arial" w:cs="Arial"/>
@@ -179,7 +179,7 @@
         </w:rPr>
         <w:t>Programación</w:t>
       </w:r>
-      <w:bookmarkEnd w:id="1"/>
+      <w:bookmarkEnd w:id="0"/>
     </w:p>
     <w:p>
       <w:pPr>
@@ -512,7 +512,7 @@
         <w:t>25</w:t>
       </w:r>
     </w:p>
-    <w:bookmarkEnd w:id="0"/>
+    <w:bookmarkEnd w:id="1"/>
     <w:p>
       <w:pPr>
         <w:spacing w:after="0" w:line="259" w:lineRule="auto"/>
@@ -1134,7 +1134,7 @@
                 <w:noProof/>
                 <w:webHidden/>
               </w:rPr>
-              <w:t>5</w:t>
+              <w:t>6</w:t>
             </w:r>
             <w:r>
               <w:rPr>
@@ -1282,7 +1282,7 @@
                 <w:noProof/>
                 <w:webHidden/>
               </w:rPr>
-              <w:t>6</w:t>
+              <w:t>7</w:t>
             </w:r>
             <w:r>
               <w:rPr>
@@ -1431,7 +1431,7 @@
                 <w:noProof/>
                 <w:webHidden/>
               </w:rPr>
-              <w:t>7</w:t>
+              <w:t>8</w:t>
             </w:r>
             <w:r>
               <w:rPr>
@@ -3072,6 +3072,17 @@
     </w:p>
     <w:p>
       <w:pPr>
+        <w:spacing w:after="0" w:line="360" w:lineRule="auto"/>
+        <w:ind w:left="0" w:right="0" w:firstLine="0"/>
+        <w:rPr>
+          <w:rFonts w:ascii="Arial" w:eastAsia="Courier New" w:hAnsi="Arial" w:cs="Arial"/>
+          <w:color w:val="000000" w:themeColor="text1"/>
+          <w:szCs w:val="24"/>
+        </w:rPr>
+      </w:pPr>
+    </w:p>
+    <w:p>
+      <w:pPr>
         <w:pStyle w:val="Ttulo1"/>
         <w:spacing w:line="360" w:lineRule="auto"/>
         <w:jc w:val="both"/>
@@ -3092,6 +3103,7 @@
           <w:szCs w:val="24"/>
           <w:u w:val="single"/>
         </w:rPr>
+        <w:lastRenderedPageBreak/>
         <w:t>Metodología Utilizada</w:t>
       </w:r>
       <w:bookmarkEnd w:id="7"/>
@@ -3123,7 +3135,6 @@
           <w:color w:val="000000" w:themeColor="text1"/>
           <w:szCs w:val="24"/>
         </w:rPr>
-        <w:lastRenderedPageBreak/>
         <w:t>El trabajo fue abordado mediante los siguientes pasos:</w:t>
       </w:r>
     </w:p>
@@ -3967,27 +3978,21 @@
         <w:spacing w:after="0" w:line="360" w:lineRule="auto"/>
         <w:ind w:left="0" w:right="0" w:firstLine="0"/>
         <w:rPr>
-          <w:rFonts w:ascii="Arial" w:eastAsia="Courier New" w:hAnsi="Arial" w:cs="Arial"/>
-          <w:color w:val="000000" w:themeColor="text1"/>
-          <w:szCs w:val="24"/>
-        </w:rPr>
-      </w:pPr>
-      <w:r>
-        <w:rPr>
           <w:rFonts w:ascii="Segoe UI Emoji" w:eastAsia="Courier New" w:hAnsi="Segoe UI Emoji" w:cs="Segoe UI Emoji"/>
           <w:color w:val="000000" w:themeColor="text1"/>
           <w:szCs w:val="24"/>
         </w:rPr>
-        <w:t>👉</w:t>
-      </w:r>
-      <w:r>
-        <w:rPr>
-          <w:rFonts w:ascii="Arial" w:eastAsia="Courier New" w:hAnsi="Arial" w:cs="Arial"/>
-          <w:color w:val="000000" w:themeColor="text1"/>
-          <w:szCs w:val="24"/>
-        </w:rPr>
-        <w:t xml:space="preserve"> [Agregar enlace aquí: YouTube, Drive u otra plataforma]</w:t>
-      </w:r>
+      </w:pPr>
+      <w:hyperlink r:id="rId8" w:history="1">
+        <w:r>
+          <w:rPr>
+            <w:rStyle w:val="Hipervnculo"/>
+            <w:rFonts w:ascii="Segoe UI Emoji" w:eastAsia="Courier New" w:hAnsi="Segoe UI Emoji" w:cs="Segoe UI Emoji"/>
+            <w:szCs w:val="24"/>
+          </w:rPr>
+          <w:t>https://youtu.be/FOPMoAV6sf4</w:t>
+        </w:r>
+      </w:hyperlink>
     </w:p>
     <w:p>
       <w:pPr>
@@ -4018,7 +4023,7 @@
           <w:szCs w:val="24"/>
         </w:rPr>
       </w:pPr>
-      <w:hyperlink r:id="rId8" w:history="1">
+      <w:hyperlink r:id="rId9" w:history="1">
         <w:r>
           <w:rPr>
             <w:rStyle w:val="Hipervnculo"/>
@@ -4038,12 +4043,12 @@
       </w:r>
     </w:p>
     <w:sectPr>
-      <w:headerReference w:type="even" r:id="rId9"/>
-      <w:headerReference w:type="default" r:id="rId10"/>
-      <w:footerReference w:type="even" r:id="rId11"/>
-      <w:footerReference w:type="default" r:id="rId12"/>
-      <w:headerReference w:type="first" r:id="rId13"/>
-      <w:footerReference w:type="first" r:id="rId14"/>
+      <w:headerReference w:type="even" r:id="rId10"/>
+      <w:headerReference w:type="default" r:id="rId11"/>
+      <w:footerReference w:type="even" r:id="rId12"/>
+      <w:footerReference w:type="default" r:id="rId13"/>
+      <w:headerReference w:type="first" r:id="rId14"/>
+      <w:footerReference w:type="first" r:id="rId15"/>
       <w:pgSz w:w="11906" w:h="16838"/>
       <w:pgMar w:top="1417" w:right="1701" w:bottom="1417" w:left="1701" w:header="89" w:footer="544" w:gutter="0"/>
       <w:cols w:space="720"/>
@@ -9309,6 +9314,7 @@
   <w:style w:type="character" w:default="1" w:styleId="Fuentedeprrafopredeter">
     <w:name w:val="Default Paragraph Font"/>
     <w:uiPriority w:val="1"/>
+    <w:semiHidden/>
     <w:unhideWhenUsed/>
   </w:style>
   <w:style w:type="table" w:default="1" w:styleId="Tablanormal">

</xml_diff>